<commit_message>
Cambios en el apartado6.2.2 por RobertoTorralba
</commit_message>
<xml_diff>
--- a/tg2_RobertoTorralba6.2.2.docx
+++ b/tg2_RobertoTorralba6.2.2.docx
@@ -32,6 +32,178 @@
         <w:t>.</w:t>
       </w:r>
     </w:p>
+    <w:p/>
+    <w:tbl>
+      <w:tblPr>
+        <w:tblStyle w:val="Tablaconcuadrcula"/>
+        <w:tblW w:w="0" w:type="auto"/>
+        <w:tblLook w:val="04A0" w:firstRow="1" w:lastRow="0" w:firstColumn="1" w:lastColumn="0" w:noHBand="0" w:noVBand="1"/>
+      </w:tblPr>
+      <w:tblGrid>
+        <w:gridCol w:w="2547"/>
+        <w:gridCol w:w="3118"/>
+        <w:gridCol w:w="2829"/>
+      </w:tblGrid>
+      <w:tr>
+        <w:tc>
+          <w:tcPr>
+            <w:tcW w:w="2547" w:type="dxa"/>
+          </w:tcPr>
+          <w:p>
+            <w:r>
+              <w:t>Criterios relevantes para la decisión</w:t>
+            </w:r>
+          </w:p>
+        </w:tc>
+        <w:tc>
+          <w:tcPr>
+            <w:tcW w:w="3118" w:type="dxa"/>
+          </w:tcPr>
+          <w:p>
+            <w:r>
+              <w:t xml:space="preserve">Ventajas </w:t>
+            </w:r>
+            <w:proofErr w:type="spellStart"/>
+            <w:r>
+              <w:t>AdBlock</w:t>
+            </w:r>
+            <w:proofErr w:type="spellEnd"/>
+            <w:r>
+              <w:t xml:space="preserve"> Plus</w:t>
+            </w:r>
+          </w:p>
+        </w:tc>
+        <w:tc>
+          <w:tcPr>
+            <w:tcW w:w="2829" w:type="dxa"/>
+          </w:tcPr>
+          <w:p>
+            <w:r>
+              <w:t xml:space="preserve">Ventajas </w:t>
+            </w:r>
+            <w:proofErr w:type="spellStart"/>
+            <w:r>
+              <w:t>ublock</w:t>
+            </w:r>
+            <w:proofErr w:type="spellEnd"/>
+          </w:p>
+        </w:tc>
+      </w:tr>
+      <w:tr>
+        <w:tc>
+          <w:tcPr>
+            <w:tcW w:w="2547" w:type="dxa"/>
+          </w:tcPr>
+          <w:p>
+            <w:pPr>
+              <w:jc w:val="left"/>
+            </w:pPr>
+            <w:r>
+              <w:rPr>
+                <w:b/>
+              </w:rPr>
+              <w:t>Más Liviano</w:t>
+            </w:r>
+            <w:r>
+              <w:t>(</w:t>
+            </w:r>
+            <w:r>
+              <w:t xml:space="preserve"> respecto al C</w:t>
+            </w:r>
+            <w:r>
+              <w:t>onsumo de memoria)</w:t>
+            </w:r>
+          </w:p>
+        </w:tc>
+        <w:tc>
+          <w:tcPr>
+            <w:tcW w:w="3118" w:type="dxa"/>
+          </w:tcPr>
+          <w:p>
+            <w:pPr>
+              <w:jc w:val="left"/>
+            </w:pPr>
+            <w:r>
+              <w:rPr>
+                <w:rStyle w:val="apple-converted-space"/>
+                <w:color w:val="333333"/>
+                <w:sz w:val="21"/>
+                <w:szCs w:val="21"/>
+              </w:rPr>
+              <w:t> </w:t>
+            </w:r>
+          </w:p>
+        </w:tc>
+        <w:tc>
+          <w:tcPr>
+            <w:tcW w:w="2829" w:type="dxa"/>
+          </w:tcPr>
+          <w:p>
+            <w:pPr>
+              <w:jc w:val="left"/>
+            </w:pPr>
+            <w:r>
+              <w:t xml:space="preserve">Mejor </w:t>
+            </w:r>
+            <w:r>
+              <w:t>consumo de memoria RAM con un total de 36 megas.</w:t>
+            </w:r>
+          </w:p>
+        </w:tc>
+      </w:tr>
+      <w:tr>
+        <w:tc>
+          <w:tcPr>
+            <w:tcW w:w="2547" w:type="dxa"/>
+          </w:tcPr>
+          <w:p>
+            <w:pPr>
+              <w:jc w:val="left"/>
+              <w:rPr>
+                <w:b/>
+              </w:rPr>
+            </w:pPr>
+            <w:r>
+              <w:rPr>
+                <w:b/>
+              </w:rPr>
+              <w:t>Consumo de CPU</w:t>
+            </w:r>
+          </w:p>
+        </w:tc>
+        <w:tc>
+          <w:tcPr>
+            <w:tcW w:w="3118" w:type="dxa"/>
+          </w:tcPr>
+          <w:p>
+            <w:pPr>
+              <w:jc w:val="left"/>
+            </w:pPr>
+          </w:p>
+        </w:tc>
+        <w:tc>
+          <w:tcPr>
+            <w:tcW w:w="2829" w:type="dxa"/>
+          </w:tcPr>
+          <w:p>
+            <w:pPr>
+              <w:jc w:val="left"/>
+            </w:pPr>
+            <w:r>
+              <w:t xml:space="preserve">Menor uso de CPU respecto al otro complemento </w:t>
+            </w:r>
+            <w:proofErr w:type="spellStart"/>
+            <w:r>
+              <w:t>Adblock</w:t>
+            </w:r>
+            <w:proofErr w:type="spellEnd"/>
+            <w:r>
+              <w:t xml:space="preserve"> Plus</w:t>
+            </w:r>
+          </w:p>
+        </w:tc>
+      </w:tr>
+    </w:tbl>
     <w:p>
       <w:bookmarkStart w:id="0" w:name="_GoBack"/>
       <w:bookmarkEnd w:id="0"/>

</xml_diff>